<commit_message>
Updated the team guidelines document with GitHub collaboration guidelines
</commit_message>
<xml_diff>
--- a/collaboration/guidelines.docx
+++ b/collaboration/guidelines.docx
@@ -16,17 +16,47 @@
           <w:u w:val="single"/>
         </w:rPr>
       </w:pPr>
-      <w:bookmarkStart w:id="0" w:name="_GoBack"/>
       <w:r>
         <w:rPr>
           <w:b/>
           <w:bCs/>
           <w:u w:val="single"/>
         </w:rPr>
-        <w:t>SOCIAL Q&amp;A – Course 5 Group Project</w:t>
-      </w:r>
-    </w:p>
-    <w:bookmarkEnd w:id="0"/>
+        <w:t xml:space="preserve">Trello_quora </w:t>
+      </w:r>
+      <w:r>
+        <w:rPr>
+          <w:b/>
+          <w:bCs/>
+          <w:u w:val="single"/>
+        </w:rPr>
+        <w:t xml:space="preserve">- </w:t>
+      </w:r>
+      <w:r>
+        <w:rPr>
+          <w:b/>
+          <w:bCs/>
+          <w:u w:val="single"/>
+        </w:rPr>
+        <w:t>Course 5</w:t>
+      </w:r>
+      <w:r>
+        <w:rPr>
+          <w:b/>
+          <w:bCs/>
+          <w:u w:val="single"/>
+        </w:rPr>
+        <w:t xml:space="preserve"> </w:t>
+      </w:r>
+      <w:r>
+        <w:rPr>
+          <w:b/>
+          <w:bCs/>
+          <w:u w:val="single"/>
+        </w:rPr>
+        <w:t>SOCIAL Q&amp;A Group Project</w:t>
+      </w:r>
+    </w:p>
     <w:p>
       <w:pPr>
         <w:numPr>
@@ -206,27 +236,25 @@
           <w:szCs w:val="22"/>
           <w:lang w:val="en-US" w:bidi="te-IN"/>
         </w:rPr>
-        <w:t xml:space="preserve">The other team </w:t>
-      </w:r>
-      <w:proofErr w:type="spellStart"/>
-      <w:r>
-        <w:rPr>
-          <w:rFonts w:ascii="Calibri" w:eastAsia="Times New Roman" w:hAnsi="Calibri" w:cs="Calibri"/>
-          <w:sz w:val="22"/>
-          <w:szCs w:val="22"/>
-          <w:lang w:val="en-US" w:bidi="te-IN"/>
-        </w:rPr>
-        <w:t>membrs</w:t>
-      </w:r>
-      <w:proofErr w:type="spellEnd"/>
-      <w:r>
-        <w:rPr>
-          <w:rFonts w:ascii="Calibri" w:eastAsia="Times New Roman" w:hAnsi="Calibri" w:cs="Calibri"/>
-          <w:sz w:val="22"/>
-          <w:szCs w:val="22"/>
-          <w:lang w:val="en-US" w:bidi="te-IN"/>
-        </w:rPr>
-        <w:t xml:space="preserve"> should then fork and clone the master repository to their own repository on GitHub, so they can work on a specific branch and make updates on the project via pull requests. Also, it would be the project leader's responsibility to merge the pull requests into the master repository.</w:t>
+        <w:t>The other team memb</w:t>
+      </w:r>
+      <w:r>
+        <w:rPr>
+          <w:rFonts w:ascii="Calibri" w:eastAsia="Times New Roman" w:hAnsi="Calibri" w:cs="Calibri"/>
+          <w:sz w:val="22"/>
+          <w:szCs w:val="22"/>
+          <w:lang w:val="en-US" w:bidi="te-IN"/>
+        </w:rPr>
+        <w:t>e</w:t>
+      </w:r>
+      <w:r>
+        <w:rPr>
+          <w:rFonts w:ascii="Calibri" w:eastAsia="Times New Roman" w:hAnsi="Calibri" w:cs="Calibri"/>
+          <w:sz w:val="22"/>
+          <w:szCs w:val="22"/>
+          <w:lang w:val="en-US" w:bidi="te-IN"/>
+        </w:rPr>
+        <w:t>rs should then fork and clone the master repository to their own repository on GitHub, so they can work on a specific branch and make updates on the project via pull requests. Also, it would be the project leader's responsibility to merge the pull requests into the master repository.</w:t>
       </w:r>
     </w:p>
     <w:p>
@@ -1119,7 +1147,207 @@
         <w:t>DEADLINE FOR FINAL SUBMISSION: 15th May 2019</w:t>
       </w:r>
     </w:p>
+    <w:p>
+      <w:r>
+        <w:br w:type="page"/>
+      </w:r>
+    </w:p>
+    <w:p>
+      <w:pPr>
+        <w:jc w:val="center"/>
+        <w:rPr>
+          <w:b/>
+          <w:bCs/>
+          <w:sz w:val="32"/>
+          <w:szCs w:val="32"/>
+          <w:u w:val="single"/>
+        </w:rPr>
+      </w:pPr>
+      <w:r>
+        <w:rPr>
+          <w:b/>
+          <w:bCs/>
+          <w:sz w:val="32"/>
+          <w:szCs w:val="32"/>
+          <w:u w:val="single"/>
+        </w:rPr>
+        <w:lastRenderedPageBreak/>
+        <w:t>GitHub Collaboration Instructions</w:t>
+      </w:r>
+    </w:p>
+    <w:p>
+      <w:pPr>
+        <w:pStyle w:val="ListParagraph"/>
+        <w:numPr>
+          <w:ilvl w:val="0"/>
+          <w:numId w:val="11"/>
+        </w:numPr>
+      </w:pPr>
+      <w:r>
+        <w:t>One of the team members should act as the project lead.</w:t>
+      </w:r>
+    </w:p>
+    <w:p>
+      <w:pPr>
+        <w:pStyle w:val="ListParagraph"/>
+        <w:numPr>
+          <w:ilvl w:val="0"/>
+          <w:numId w:val="11"/>
+        </w:numPr>
+      </w:pPr>
+      <w:r>
+        <w:t xml:space="preserve">Project should create a master repository for the project, and push the initial code stub to the master repository. </w:t>
+      </w:r>
+    </w:p>
+    <w:p>
+      <w:pPr>
+        <w:pStyle w:val="ListParagraph"/>
+        <w:numPr>
+          <w:ilvl w:val="0"/>
+          <w:numId w:val="11"/>
+        </w:numPr>
+      </w:pPr>
+      <w:r>
+        <w:t>Project lead would create different branches for different functionalities to be developed, and share the repository URL with other team members.</w:t>
+      </w:r>
+    </w:p>
+    <w:p>
+      <w:pPr>
+        <w:pStyle w:val="ListParagraph"/>
+        <w:numPr>
+          <w:ilvl w:val="0"/>
+          <w:numId w:val="11"/>
+        </w:numPr>
+      </w:pPr>
+      <w:r>
+        <w:t xml:space="preserve">The other team members should then fork and clone the master repository to their own repository on GitHub, so they can work on a specific branch and make updates on the project via pull requests. </w:t>
+      </w:r>
+    </w:p>
+    <w:p>
+      <w:pPr>
+        <w:pStyle w:val="ListParagraph"/>
+        <w:numPr>
+          <w:ilvl w:val="0"/>
+          <w:numId w:val="11"/>
+        </w:numPr>
+      </w:pPr>
+      <w:r>
+        <w:t xml:space="preserve">Project lead is responsible to merge the pull requests into the master repository. </w:t>
+      </w:r>
+    </w:p>
+    <w:p>
+      <w:pPr>
+        <w:pStyle w:val="ListParagraph"/>
+        <w:numPr>
+          <w:ilvl w:val="0"/>
+          <w:numId w:val="11"/>
+        </w:numPr>
+      </w:pPr>
+      <w:r>
+        <w:t xml:space="preserve">It is always a good practice for each member of the team to review a pull request before it is merged into the master repository and give your comments on the pull request to help the project lead in accepting the pull request. Reference </w:t>
+      </w:r>
+      <w:hyperlink r:id="rId5" w:history="1">
+        <w:r>
+          <w:rPr>
+            <w:rStyle w:val="Hyperlink"/>
+          </w:rPr>
+          <w:t>https://help.github.com/en/articles/syncing-a-fork</w:t>
+        </w:r>
+      </w:hyperlink>
+    </w:p>
+    <w:p>
+      <w:pPr>
+        <w:pStyle w:val="ListParagraph"/>
+        <w:numPr>
+          <w:ilvl w:val="0"/>
+          <w:numId w:val="11"/>
+        </w:numPr>
+      </w:pPr>
+      <w:r>
+        <w:t xml:space="preserve">If you are working off a fork, don't forget to fetch from the upstream repository often, so you can get the latest commits and updates of the various branches in the upstream repository. </w:t>
+      </w:r>
+    </w:p>
+    <w:p>
+      <w:pPr>
+        <w:pStyle w:val="ListParagraph"/>
+        <w:numPr>
+          <w:ilvl w:val="0"/>
+          <w:numId w:val="11"/>
+        </w:numPr>
+      </w:pPr>
+      <w:r>
+        <w:t>Once all the required code implementation is done on a specific branch and is working fine, then the project lead can go ahead and merge the branch with the master repository.</w:t>
+      </w:r>
+    </w:p>
     <w:p/>
+    <w:p>
+      <w:r>
+        <w:t xml:space="preserve"> Additional notes to help team collaboration:</w:t>
+      </w:r>
+    </w:p>
+    <w:p/>
+    <w:p>
+      <w:pPr>
+        <w:pStyle w:val="ListParagraph"/>
+        <w:numPr>
+          <w:ilvl w:val="0"/>
+          <w:numId w:val="12"/>
+        </w:numPr>
+        <w:rPr>
+          <w:rFonts w:ascii="Times New Roman" w:eastAsia="Times New Roman" w:hAnsi="Times New Roman" w:cs="Times New Roman"/>
+          <w:lang w:bidi="te-IN"/>
+        </w:rPr>
+      </w:pPr>
+      <w:r>
+        <w:t xml:space="preserve">Use GitHub to track issues and bugs for the project. Reference </w:t>
+      </w:r>
+      <w:hyperlink r:id="rId6" w:history="1">
+        <w:r>
+          <w:rPr>
+            <w:rStyle w:val="Hyperlink"/>
+            <w:rFonts w:ascii="Times New Roman" w:eastAsia="Times New Roman" w:hAnsi="Times New Roman" w:cs="Times New Roman"/>
+            <w:lang w:bidi="te-IN"/>
+          </w:rPr>
+          <w:t>https://guides.github.com/features/issues/</w:t>
+        </w:r>
+      </w:hyperlink>
+    </w:p>
+    <w:p>
+      <w:pPr>
+        <w:pStyle w:val="ListParagraph"/>
+        <w:numPr>
+          <w:ilvl w:val="0"/>
+          <w:numId w:val="12"/>
+        </w:numPr>
+        <w:rPr>
+          <w:rFonts w:ascii="Times New Roman" w:eastAsia="Times New Roman" w:hAnsi="Times New Roman" w:cs="Times New Roman"/>
+          <w:lang w:bidi="te-IN"/>
+        </w:rPr>
+      </w:pPr>
+      <w:r>
+        <w:t xml:space="preserve">Use GitHub to conduct code reviews, so each push request or commits are reviewed by another teammate before the code changes are merged into the main repository. Reference </w:t>
+      </w:r>
+      <w:hyperlink r:id="rId7" w:history="1">
+        <w:r>
+          <w:rPr>
+            <w:rFonts w:ascii="Times New Roman" w:eastAsia="Times New Roman" w:hAnsi="Times New Roman" w:cs="Times New Roman"/>
+            <w:color w:val="0000FF"/>
+            <w:u w:val="single"/>
+            <w:lang w:bidi="te-IN"/>
+          </w:rPr>
+          <w:t>https://github.com/features/code-review</w:t>
+        </w:r>
+      </w:hyperlink>
+    </w:p>
+    <w:p>
+      <w:pPr>
+        <w:pStyle w:val="ListParagraph"/>
+      </w:pPr>
+    </w:p>
+    <w:p>
+      <w:bookmarkStart w:id="0" w:name="_GoBack"/>
+      <w:bookmarkEnd w:id="0"/>
+    </w:p>
     <w:sectPr>
       <w:pgSz w:w="11900" w:h="16840"/>
       <w:pgMar w:top="1440" w:right="1440" w:bottom="1440" w:left="1440" w:header="708" w:footer="708" w:gutter="0"/>
@@ -1472,6 +1700,119 @@
     </w:lvl>
   </w:abstractNum>
   <w:abstractNum w:abstractNumId="3" w15:restartNumberingAfterBreak="0">
+    <w:nsid w:val="0AF91177"/>
+    <w:multiLevelType w:val="hybridMultilevel"/>
+    <w:tmpl w:val="D3480584"/>
+    <w:lvl w:ilvl="0" w:tplc="DADCD12A">
+      <w:start w:val="1"/>
+      <w:numFmt w:val="bullet"/>
+      <w:lvlText w:val=""/>
+      <w:lvlJc w:val="left"/>
+      <w:pPr>
+        <w:ind w:left="720" w:hanging="360"/>
+      </w:pPr>
+      <w:rPr>
+        <w:rFonts w:ascii="Symbol" w:eastAsiaTheme="minorHAnsi" w:hAnsi="Symbol" w:cstheme="minorBidi" w:hint="default"/>
+      </w:rPr>
+    </w:lvl>
+    <w:lvl w:ilvl="1" w:tplc="04090003" w:tentative="1">
+      <w:start w:val="1"/>
+      <w:numFmt w:val="bullet"/>
+      <w:lvlText w:val="o"/>
+      <w:lvlJc w:val="left"/>
+      <w:pPr>
+        <w:ind w:left="1440" w:hanging="360"/>
+      </w:pPr>
+      <w:rPr>
+        <w:rFonts w:ascii="Courier New" w:hAnsi="Courier New" w:cs="Courier New" w:hint="default"/>
+      </w:rPr>
+    </w:lvl>
+    <w:lvl w:ilvl="2" w:tplc="04090005" w:tentative="1">
+      <w:start w:val="1"/>
+      <w:numFmt w:val="bullet"/>
+      <w:lvlText w:val=""/>
+      <w:lvlJc w:val="left"/>
+      <w:pPr>
+        <w:ind w:left="2160" w:hanging="360"/>
+      </w:pPr>
+      <w:rPr>
+        <w:rFonts w:ascii="Wingdings" w:hAnsi="Wingdings" w:hint="default"/>
+      </w:rPr>
+    </w:lvl>
+    <w:lvl w:ilvl="3" w:tplc="04090001" w:tentative="1">
+      <w:start w:val="1"/>
+      <w:numFmt w:val="bullet"/>
+      <w:lvlText w:val=""/>
+      <w:lvlJc w:val="left"/>
+      <w:pPr>
+        <w:ind w:left="2880" w:hanging="360"/>
+      </w:pPr>
+      <w:rPr>
+        <w:rFonts w:ascii="Symbol" w:hAnsi="Symbol" w:hint="default"/>
+      </w:rPr>
+    </w:lvl>
+    <w:lvl w:ilvl="4" w:tplc="04090003" w:tentative="1">
+      <w:start w:val="1"/>
+      <w:numFmt w:val="bullet"/>
+      <w:lvlText w:val="o"/>
+      <w:lvlJc w:val="left"/>
+      <w:pPr>
+        <w:ind w:left="3600" w:hanging="360"/>
+      </w:pPr>
+      <w:rPr>
+        <w:rFonts w:ascii="Courier New" w:hAnsi="Courier New" w:cs="Courier New" w:hint="default"/>
+      </w:rPr>
+    </w:lvl>
+    <w:lvl w:ilvl="5" w:tplc="04090005" w:tentative="1">
+      <w:start w:val="1"/>
+      <w:numFmt w:val="bullet"/>
+      <w:lvlText w:val=""/>
+      <w:lvlJc w:val="left"/>
+      <w:pPr>
+        <w:ind w:left="4320" w:hanging="360"/>
+      </w:pPr>
+      <w:rPr>
+        <w:rFonts w:ascii="Wingdings" w:hAnsi="Wingdings" w:hint="default"/>
+      </w:rPr>
+    </w:lvl>
+    <w:lvl w:ilvl="6" w:tplc="04090001" w:tentative="1">
+      <w:start w:val="1"/>
+      <w:numFmt w:val="bullet"/>
+      <w:lvlText w:val=""/>
+      <w:lvlJc w:val="left"/>
+      <w:pPr>
+        <w:ind w:left="5040" w:hanging="360"/>
+      </w:pPr>
+      <w:rPr>
+        <w:rFonts w:ascii="Symbol" w:hAnsi="Symbol" w:hint="default"/>
+      </w:rPr>
+    </w:lvl>
+    <w:lvl w:ilvl="7" w:tplc="04090003" w:tentative="1">
+      <w:start w:val="1"/>
+      <w:numFmt w:val="bullet"/>
+      <w:lvlText w:val="o"/>
+      <w:lvlJc w:val="left"/>
+      <w:pPr>
+        <w:ind w:left="5760" w:hanging="360"/>
+      </w:pPr>
+      <w:rPr>
+        <w:rFonts w:ascii="Courier New" w:hAnsi="Courier New" w:cs="Courier New" w:hint="default"/>
+      </w:rPr>
+    </w:lvl>
+    <w:lvl w:ilvl="8" w:tplc="04090005" w:tentative="1">
+      <w:start w:val="1"/>
+      <w:numFmt w:val="bullet"/>
+      <w:lvlText w:val=""/>
+      <w:lvlJc w:val="left"/>
+      <w:pPr>
+        <w:ind w:left="6480" w:hanging="360"/>
+      </w:pPr>
+      <w:rPr>
+        <w:rFonts w:ascii="Wingdings" w:hAnsi="Wingdings" w:hint="default"/>
+      </w:rPr>
+    </w:lvl>
+  </w:abstractNum>
+  <w:abstractNum w:abstractNumId="4" w15:restartNumberingAfterBreak="0">
     <w:nsid w:val="0B502F9B"/>
     <w:multiLevelType w:val="multilevel"/>
     <w:tmpl w:val="04383B9A"/>
@@ -1584,7 +1925,7 @@
       </w:pPr>
     </w:lvl>
   </w:abstractNum>
-  <w:abstractNum w:abstractNumId="4" w15:restartNumberingAfterBreak="0">
+  <w:abstractNum w:abstractNumId="5" w15:restartNumberingAfterBreak="0">
     <w:nsid w:val="13222125"/>
     <w:multiLevelType w:val="multilevel"/>
     <w:tmpl w:val="60921874"/>
@@ -1697,7 +2038,7 @@
       </w:pPr>
     </w:lvl>
   </w:abstractNum>
-  <w:abstractNum w:abstractNumId="5" w15:restartNumberingAfterBreak="0">
+  <w:abstractNum w:abstractNumId="6" w15:restartNumberingAfterBreak="0">
     <w:nsid w:val="2C4F1EB6"/>
     <w:multiLevelType w:val="multilevel"/>
     <w:tmpl w:val="E786943A"/>
@@ -1810,7 +2151,7 @@
       </w:pPr>
     </w:lvl>
   </w:abstractNum>
-  <w:abstractNum w:abstractNumId="6" w15:restartNumberingAfterBreak="0">
+  <w:abstractNum w:abstractNumId="7" w15:restartNumberingAfterBreak="0">
     <w:nsid w:val="35B179AE"/>
     <w:multiLevelType w:val="multilevel"/>
     <w:tmpl w:val="AC96ACEC"/>
@@ -1923,7 +2264,7 @@
       </w:pPr>
     </w:lvl>
   </w:abstractNum>
-  <w:abstractNum w:abstractNumId="7" w15:restartNumberingAfterBreak="0">
+  <w:abstractNum w:abstractNumId="8" w15:restartNumberingAfterBreak="0">
     <w:nsid w:val="50EB0C8E"/>
     <w:multiLevelType w:val="multilevel"/>
     <w:tmpl w:val="B832053C"/>
@@ -2036,7 +2377,7 @@
       </w:pPr>
     </w:lvl>
   </w:abstractNum>
-  <w:abstractNum w:abstractNumId="8" w15:restartNumberingAfterBreak="0">
+  <w:abstractNum w:abstractNumId="9" w15:restartNumberingAfterBreak="0">
     <w:nsid w:val="6AA91464"/>
     <w:multiLevelType w:val="multilevel"/>
     <w:tmpl w:val="D940ED60"/>
@@ -2149,7 +2490,7 @@
       </w:pPr>
     </w:lvl>
   </w:abstractNum>
-  <w:abstractNum w:abstractNumId="9" w15:restartNumberingAfterBreak="0">
+  <w:abstractNum w:abstractNumId="10" w15:restartNumberingAfterBreak="0">
     <w:nsid w:val="6CBE7546"/>
     <w:multiLevelType w:val="multilevel"/>
     <w:tmpl w:val="C05401F6"/>
@@ -2259,6 +2600,95 @@
           <w:tab w:val="num" w:pos="6480"/>
         </w:tabs>
         <w:ind w:left="6480" w:hanging="360"/>
+      </w:pPr>
+    </w:lvl>
+  </w:abstractNum>
+  <w:abstractNum w:abstractNumId="11" w15:restartNumberingAfterBreak="0">
+    <w:nsid w:val="703A3F37"/>
+    <w:multiLevelType w:val="hybridMultilevel"/>
+    <w:tmpl w:val="732A7D52"/>
+    <w:lvl w:ilvl="0" w:tplc="0409000F">
+      <w:start w:val="1"/>
+      <w:numFmt w:val="decimal"/>
+      <w:lvlText w:val="%1."/>
+      <w:lvlJc w:val="left"/>
+      <w:pPr>
+        <w:ind w:left="720" w:hanging="360"/>
+      </w:pPr>
+      <w:rPr>
+        <w:rFonts w:hint="default"/>
+      </w:rPr>
+    </w:lvl>
+    <w:lvl w:ilvl="1" w:tplc="04090019" w:tentative="1">
+      <w:start w:val="1"/>
+      <w:numFmt w:val="lowerLetter"/>
+      <w:lvlText w:val="%2."/>
+      <w:lvlJc w:val="left"/>
+      <w:pPr>
+        <w:ind w:left="1440" w:hanging="360"/>
+      </w:pPr>
+    </w:lvl>
+    <w:lvl w:ilvl="2" w:tplc="0409001B" w:tentative="1">
+      <w:start w:val="1"/>
+      <w:numFmt w:val="lowerRoman"/>
+      <w:lvlText w:val="%3."/>
+      <w:lvlJc w:val="right"/>
+      <w:pPr>
+        <w:ind w:left="2160" w:hanging="180"/>
+      </w:pPr>
+    </w:lvl>
+    <w:lvl w:ilvl="3" w:tplc="0409000F" w:tentative="1">
+      <w:start w:val="1"/>
+      <w:numFmt w:val="decimal"/>
+      <w:lvlText w:val="%4."/>
+      <w:lvlJc w:val="left"/>
+      <w:pPr>
+        <w:ind w:left="2880" w:hanging="360"/>
+      </w:pPr>
+    </w:lvl>
+    <w:lvl w:ilvl="4" w:tplc="04090019" w:tentative="1">
+      <w:start w:val="1"/>
+      <w:numFmt w:val="lowerLetter"/>
+      <w:lvlText w:val="%5."/>
+      <w:lvlJc w:val="left"/>
+      <w:pPr>
+        <w:ind w:left="3600" w:hanging="360"/>
+      </w:pPr>
+    </w:lvl>
+    <w:lvl w:ilvl="5" w:tplc="0409001B" w:tentative="1">
+      <w:start w:val="1"/>
+      <w:numFmt w:val="lowerRoman"/>
+      <w:lvlText w:val="%6."/>
+      <w:lvlJc w:val="right"/>
+      <w:pPr>
+        <w:ind w:left="4320" w:hanging="180"/>
+      </w:pPr>
+    </w:lvl>
+    <w:lvl w:ilvl="6" w:tplc="0409000F" w:tentative="1">
+      <w:start w:val="1"/>
+      <w:numFmt w:val="decimal"/>
+      <w:lvlText w:val="%7."/>
+      <w:lvlJc w:val="left"/>
+      <w:pPr>
+        <w:ind w:left="5040" w:hanging="360"/>
+      </w:pPr>
+    </w:lvl>
+    <w:lvl w:ilvl="7" w:tplc="04090019" w:tentative="1">
+      <w:start w:val="1"/>
+      <w:numFmt w:val="lowerLetter"/>
+      <w:lvlText w:val="%8."/>
+      <w:lvlJc w:val="left"/>
+      <w:pPr>
+        <w:ind w:left="5760" w:hanging="360"/>
+      </w:pPr>
+    </w:lvl>
+    <w:lvl w:ilvl="8" w:tplc="0409001B" w:tentative="1">
+      <w:start w:val="1"/>
+      <w:numFmt w:val="lowerRoman"/>
+      <w:lvlText w:val="%9."/>
+      <w:lvlJc w:val="right"/>
+      <w:pPr>
+        <w:ind w:left="6480" w:hanging="180"/>
       </w:pPr>
     </w:lvl>
   </w:abstractNum>
@@ -2269,31 +2699,31 @@
     </w:lvlOverride>
   </w:num>
   <w:num w:numId="2">
-    <w:abstractNumId w:val="7"/>
+    <w:abstractNumId w:val="8"/>
     <w:lvlOverride w:ilvl="0">
       <w:startOverride w:val="1"/>
     </w:lvlOverride>
   </w:num>
   <w:num w:numId="3">
-    <w:abstractNumId w:val="4"/>
+    <w:abstractNumId w:val="5"/>
     <w:lvlOverride w:ilvl="0">
       <w:startOverride w:val="3"/>
     </w:lvlOverride>
   </w:num>
   <w:num w:numId="4">
-    <w:abstractNumId w:val="6"/>
+    <w:abstractNumId w:val="7"/>
     <w:lvlOverride w:ilvl="0">
       <w:startOverride w:val="4"/>
     </w:lvlOverride>
   </w:num>
   <w:num w:numId="5">
-    <w:abstractNumId w:val="5"/>
+    <w:abstractNumId w:val="6"/>
     <w:lvlOverride w:ilvl="0">
       <w:startOverride w:val="5"/>
     </w:lvlOverride>
   </w:num>
   <w:num w:numId="6">
-    <w:abstractNumId w:val="3"/>
+    <w:abstractNumId w:val="4"/>
     <w:lvlOverride w:ilvl="0">
       <w:startOverride w:val="1"/>
     </w:lvlOverride>
@@ -2305,7 +2735,7 @@
     </w:lvlOverride>
   </w:num>
   <w:num w:numId="8">
-    <w:abstractNumId w:val="8"/>
+    <w:abstractNumId w:val="9"/>
     <w:lvlOverride w:ilvl="0">
       <w:startOverride w:val="5"/>
     </w:lvlOverride>
@@ -2317,10 +2747,16 @@
     </w:lvlOverride>
   </w:num>
   <w:num w:numId="10">
-    <w:abstractNumId w:val="9"/>
+    <w:abstractNumId w:val="10"/>
     <w:lvlOverride w:ilvl="0">
       <w:startOverride w:val="7"/>
     </w:lvlOverride>
+  </w:num>
+  <w:num w:numId="11">
+    <w:abstractNumId w:val="11"/>
+  </w:num>
+  <w:num w:numId="12">
+    <w:abstractNumId w:val="3"/>
   </w:num>
 </w:numbering>
 </file>
@@ -2718,6 +3154,7 @@
   <w:style w:type="paragraph" w:default="1" w:styleId="Normal">
     <w:name w:val="Normal"/>
     <w:qFormat/>
+    <w:rsid w:val="00265C39"/>
   </w:style>
   <w:style w:type="character" w:default="1" w:styleId="DefaultParagraphFont">
     <w:name w:val="Default Paragraph Font"/>
@@ -2759,6 +3196,28 @@
     <w:rPr>
       <w:rFonts w:ascii="Times New Roman" w:eastAsia="Times New Roman" w:hAnsi="Times New Roman" w:cs="Times New Roman"/>
       <w:lang w:bidi="te-IN"/>
+    </w:rPr>
+  </w:style>
+  <w:style w:type="paragraph" w:styleId="ListParagraph">
+    <w:name w:val="List Paragraph"/>
+    <w:basedOn w:val="Normal"/>
+    <w:uiPriority w:val="34"/>
+    <w:qFormat/>
+    <w:rsid w:val="00265C39"/>
+    <w:pPr>
+      <w:ind w:left="720"/>
+      <w:contextualSpacing/>
+    </w:pPr>
+  </w:style>
+  <w:style w:type="character" w:styleId="Hyperlink">
+    <w:name w:val="Hyperlink"/>
+    <w:basedOn w:val="DefaultParagraphFont"/>
+    <w:uiPriority w:val="99"/>
+    <w:unhideWhenUsed/>
+    <w:rsid w:val="00265C39"/>
+    <w:rPr>
+      <w:color w:val="0000FF"/>
+      <w:u w:val="single"/>
     </w:rPr>
   </w:style>
 </w:styles>

</xml_diff>